<commit_message>
reporting, latexing and pdfing
</commit_message>
<xml_diff>
--- a/livrables/Rapport_Tim.docx
+++ b/livrables/Rapport_Tim.docx
@@ -895,7 +895,7 @@
                       <w:rFonts w:ascii="CMU Serif" w:hAnsi="CMU Serif" w:cs="CMU Serif"/>
                       <w:lang w:val="fr-FR"/>
                     </w:rPr>
-                    <w:t xml:space="preserve">En (b), </w:t>
+                    <w:t>En (b),</w:t>
                   </w:r>
                   <w:r>
                     <w:rPr>
@@ -1696,7 +1696,49 @@
           <w:rFonts w:ascii="CMU Serif" w:hAnsi="CMU Serif" w:cs="CMU Serif"/>
           <w:lang w:val="fr-FR"/>
         </w:rPr>
-        <w:t>Ma contribution personnelle fut la construction d’un système de représentation en machine d’objets en 3D, ainsi que de tous les algorithmes l’accompagnant, en particulier les algorithmes d’intersection, de c</w:t>
+        <w:t xml:space="preserve">Ma contribution personnelle fut la </w:t>
+      </w:r>
+      <w:r>
+        <w:rPr>
+          <w:rFonts w:ascii="CMU Serif" w:hAnsi="CMU Serif" w:cs="CMU Serif"/>
+          <w:lang w:val="fr-FR"/>
+        </w:rPr>
+        <w:t>démonstration d’un résultat sur l’enveloppe visuelle</w:t>
+      </w:r>
+      <w:r>
+        <w:rPr>
+          <w:rFonts w:ascii="CMU Serif" w:hAnsi="CMU Serif" w:cs="CMU Serif"/>
+          <w:lang w:val="fr-FR"/>
+        </w:rPr>
+        <w:t>, qui permet d’établir un lien entre un objet et son enveloppe visuelle</w:t>
+      </w:r>
+      <w:r>
+        <w:rPr>
+          <w:rFonts w:ascii="CMU Serif" w:hAnsi="CMU Serif" w:cs="CMU Serif"/>
+          <w:lang w:val="fr-FR"/>
+        </w:rPr>
+        <w:t xml:space="preserve">, </w:t>
+      </w:r>
+      <w:r>
+        <w:rPr>
+          <w:rFonts w:ascii="CMU Serif" w:hAnsi="CMU Serif" w:cs="CMU Serif"/>
+          <w:lang w:val="fr-FR"/>
+        </w:rPr>
+        <w:t xml:space="preserve">et </w:t>
+      </w:r>
+      <w:r>
+        <w:rPr>
+          <w:rFonts w:ascii="CMU Serif" w:hAnsi="CMU Serif" w:cs="CMU Serif"/>
+          <w:lang w:val="fr-FR"/>
+        </w:rPr>
+        <w:t xml:space="preserve">la </w:t>
+      </w:r>
+      <w:r>
+        <w:rPr>
+          <w:rFonts w:ascii="CMU Serif" w:hAnsi="CMU Serif" w:cs="CMU Serif"/>
+          <w:lang w:val="fr-FR"/>
+        </w:rPr>
+        <w:t>construction d’un système de représentation en machine d’objets en 3D, ainsi que de tous les algorithmes l’accompagnant, en particulier les algorithmes d’intersection, de c</w:t>
       </w:r>
       <w:r>
         <w:rPr>
@@ -1717,14 +1759,62 @@
           <w:rFonts w:ascii="CMU Serif" w:hAnsi="CMU Serif" w:cs="CMU Serif"/>
           <w:lang w:val="fr-FR"/>
         </w:rPr>
-        <w:t xml:space="preserve"> Cette construction fut réalisée en langage python, et des morceaux du code </w:t>
-      </w:r>
-      <w:r>
-        <w:rPr>
-          <w:rFonts w:ascii="CMU Serif" w:hAnsi="CMU Serif" w:cs="CMU Serif"/>
-          <w:lang w:val="fr-FR"/>
-        </w:rPr>
-        <w:t>sont fournis en annexe.</w:t>
+        <w:t xml:space="preserve"> Cette construction</w:t>
+      </w:r>
+      <w:r>
+        <w:rPr>
+          <w:rFonts w:ascii="CMU Serif" w:hAnsi="CMU Serif" w:cs="CMU Serif"/>
+          <w:lang w:val="fr-FR"/>
+        </w:rPr>
+        <w:t xml:space="preserve"> fut réalisée en langage python</w:t>
+      </w:r>
+      <w:r>
+        <w:rPr>
+          <w:rFonts w:ascii="CMU Serif" w:hAnsi="CMU Serif" w:cs="CMU Serif"/>
+          <w:lang w:val="fr-FR"/>
+        </w:rPr>
+        <w:t>.</w:t>
+      </w:r>
+    </w:p>
+    <w:p>
+      <w:pPr>
+        <w:pStyle w:val="Sansinterligne"/>
+        <w:jc w:val="both"/>
+        <w:rPr>
+          <w:rFonts w:ascii="CMU Serif" w:hAnsi="CMU Serif" w:cs="CMU Serif"/>
+          <w:lang w:val="fr-FR"/>
+        </w:rPr>
+      </w:pPr>
+    </w:p>
+    <w:p>
+      <w:pPr>
+        <w:pStyle w:val="Sansinterligne"/>
+        <w:jc w:val="both"/>
+        <w:rPr>
+          <w:rFonts w:ascii="CMU Serif" w:hAnsi="CMU Serif" w:cs="CMU Serif"/>
+          <w:lang w:val="fr-FR"/>
+        </w:rPr>
+      </w:pPr>
+      <w:r>
+        <w:rPr>
+          <w:rFonts w:ascii="CMU Serif" w:hAnsi="CMU Serif" w:cs="CMU Serif"/>
+          <w:lang w:val="fr-FR"/>
+        </w:rPr>
+        <w:t>J’ai montré</w:t>
+      </w:r>
+      <w:r>
+        <w:rPr>
+          <w:rFonts w:ascii="CMU Serif" w:hAnsi="CMU Serif" w:cs="CMU Serif"/>
+          <w:lang w:val="fr-FR"/>
+        </w:rPr>
+        <w:t xml:space="preserve"> que, dans le cas idéal où l’on dispose de tous les points de vue situés sur une sphère qui englobe l’objet, le modèle reconstitué est inclus dans l’enveloppe convexe de l’objet original. Comme, par définition de l’enveloppe visuelle, elle contient l’objet original, on a que si l’objet original était convexe, l’objet reconstitué est égal à l’original.</w:t>
+      </w:r>
+      <w:r>
+        <w:rPr>
+          <w:rFonts w:ascii="CMU Serif" w:hAnsi="CMU Serif" w:cs="CMU Serif"/>
+          <w:lang w:val="fr-FR"/>
+        </w:rPr>
+        <w:t xml:space="preserve"> Cela nous assure donc que la méthode utilisée a un sens, </w:t>
       </w:r>
     </w:p>
     <w:p>
@@ -1942,15 +2032,7 @@
           <w:rFonts w:ascii="CMU Serif" w:hAnsi="CMU Serif" w:cs="CMU Serif"/>
           <w:lang w:val="fr-FR"/>
         </w:rPr>
-        <w:t xml:space="preserve">. En effet, si cette dernière donne des bonnes informations asymptotiques, elle ne donne aucun contrôle sur </w:t>
-      </w:r>
-      <w:r>
-        <w:rPr>
-          <w:rFonts w:ascii="CMU Serif" w:hAnsi="CMU Serif" w:cs="CMU Serif"/>
-          <w:lang w:val="fr-FR"/>
-        </w:rPr>
-        <w:lastRenderedPageBreak/>
-        <w:t>la vitesse de convergence</w:t>
+        <w:t>. En effet, si cette dernière donne des bonnes informations asymptotiques, elle ne donne aucun contrôle sur la vitesse de convergence</w:t>
       </w:r>
       <w:r>
         <w:rPr>

</xml_diff>